<commit_message>
add all protaine to get_dictionary_of_protain_from_GB_file
</commit_message>
<xml_diff>
--- a/documentaion/part_b.docx
+++ b/documentaion/part_b.docx
@@ -11,58 +11,58 @@
           <w:bCs/>
           <w:color w:val="4472C5"/>
           <w:sz w:val="28"/>
-          <w:szCs w:val="28"/>
+          <w:szCs w:val="26"/>
           <w:lang w:val="en-US" w:bidi="he-IL"/>
         </w:rPr>
       </w:pPr>
       <w:r>
         <w:rPr>
           <w:rFonts w:ascii="Arial-BoldMT" w:cs="Arial-BoldMT" w:hint="cs"/>
+          <w:b/>
+          <w:bCs/>
+          <w:color w:val="4472C5"/>
+          <w:sz w:val="26"/>
+          <w:szCs w:val="26"/>
+          <w:rtl/>
+          <w:lang w:val="en-US" w:bidi="he-IL"/>
+        </w:rPr>
+        <w:t xml:space="preserve">חלק ב </w:t>
+      </w:r>
+      <w:r>
+        <w:rPr>
+          <w:rFonts w:ascii="Arial-BoldMT" w:cs="Arial-BoldMT"/>
+          <w:b/>
+          <w:bCs/>
+          <w:color w:val="4472C5"/>
+          <w:sz w:val="26"/>
+          <w:szCs w:val="26"/>
+          <w:rtl/>
+          <w:lang w:val="en-US" w:bidi="he-IL"/>
+        </w:rPr>
+        <w:t>–</w:t>
+      </w:r>
+      <w:r>
+        <w:rPr>
+          <w:rFonts w:ascii="Arial-BoldMT" w:cs="Arial-BoldMT" w:hint="cs"/>
+          <w:b/>
+          <w:bCs/>
+          <w:color w:val="4472C5"/>
+          <w:sz w:val="26"/>
+          <w:szCs w:val="26"/>
+          <w:rtl/>
+          <w:lang w:val="en-US" w:bidi="he-IL"/>
+        </w:rPr>
+        <w:t xml:space="preserve"> אנליזת חלבונים בעזרת אתר ה </w:t>
+      </w:r>
+      <w:proofErr w:type="spellStart"/>
+      <w:r>
+        <w:rPr>
+          <w:rFonts w:cs="Arial-BoldMT"/>
           <w:b/>
           <w:bCs/>
           <w:color w:val="4472C5"/>
           <w:sz w:val="28"/>
-          <w:szCs w:val="28"/>
-          <w:rtl/>
-          <w:lang w:val="en-US" w:bidi="he-IL"/>
-        </w:rPr>
-        <w:t xml:space="preserve">חלק ב </w:t>
-      </w:r>
-      <w:r>
-        <w:rPr>
-          <w:rFonts w:ascii="Arial-BoldMT" w:cs="Arial-BoldMT"/>
-          <w:b/>
-          <w:bCs/>
-          <w:color w:val="4472C5"/>
-          <w:sz w:val="28"/>
-          <w:szCs w:val="28"/>
-          <w:rtl/>
-          <w:lang w:val="en-US" w:bidi="he-IL"/>
-        </w:rPr>
-        <w:t>–</w:t>
-      </w:r>
-      <w:r>
-        <w:rPr>
-          <w:rFonts w:ascii="Arial-BoldMT" w:cs="Arial-BoldMT" w:hint="cs"/>
-          <w:b/>
-          <w:bCs/>
-          <w:color w:val="4472C5"/>
-          <w:sz w:val="28"/>
-          <w:szCs w:val="28"/>
-          <w:rtl/>
-          <w:lang w:val="en-US" w:bidi="he-IL"/>
-        </w:rPr>
-        <w:t xml:space="preserve"> אנליזת חלבונים בעזרת אתר ה </w:t>
-      </w:r>
-      <w:proofErr w:type="spellStart"/>
-      <w:r>
-        <w:rPr>
-          <w:rFonts w:cs="Arial-BoldMT"/>
-          <w:b/>
-          <w:bCs/>
-          <w:color w:val="4472C5"/>
-          <w:sz w:val="28"/>
-          <w:szCs w:val="28"/>
+          <w:szCs w:val="26"/>
           <w:lang w:val="en-US" w:bidi="he-IL"/>
         </w:rPr>
         <w:t>UniProt</w:t>
@@ -72,9 +72,10 @@
     <w:p>
       <w:pPr>
         <w:bidi/>
-        <w:rPr>
-          <w:rtl/>
-          <w:lang w:bidi="he-IL"/>
+        <w:spacing w:line="360" w:lineRule="auto"/>
+        <w:rPr>
+          <w:rtl/>
+          <w:lang w:val="en-US" w:bidi="he-IL"/>
         </w:rPr>
       </w:pPr>
       <w:r>
@@ -86,16 +87,14 @@
         </w:rPr>
         <w:t>סעיף א</w:t>
       </w:r>
-    </w:p>
-    <w:p>
-      <w:pPr>
-        <w:bidi/>
-        <w:spacing w:line="360" w:lineRule="auto"/>
-        <w:rPr>
-          <w:rtl/>
-          <w:lang w:val="en-US" w:bidi="he-IL"/>
-        </w:rPr>
-      </w:pPr>
+      <w:r>
+        <w:rPr>
+          <w:b/>
+          <w:bCs/>
+          <w:rtl/>
+        </w:rPr>
+        <w:br/>
+      </w:r>
       <w:r>
         <w:rPr>
           <w:rFonts w:hint="cs"/>
@@ -119,7 +118,23 @@
           <w:rtl/>
           <w:lang w:bidi="he-IL"/>
         </w:rPr>
-        <w:t xml:space="preserve">בסעיף זה נדרשנו להצליב בין הנתונים שיש לנו בקובץ ה </w:t>
+        <w:t xml:space="preserve">בסעיף זה </w:t>
+      </w:r>
+      <w:r>
+        <w:rPr>
+          <w:rFonts w:hint="cs"/>
+          <w:rtl/>
+          <w:lang w:bidi="he-IL"/>
+        </w:rPr>
+        <w:t>התבקשנו</w:t>
+      </w:r>
+      <w:r>
+        <w:rPr>
+          <w:rFonts w:hint="cs"/>
+          <w:rtl/>
+          <w:lang w:bidi="he-IL"/>
+        </w:rPr>
+        <w:t xml:space="preserve"> להצליב בין הנתונים שיש לנו בקובץ ה </w:t>
       </w:r>
       <w:proofErr w:type="spellStart"/>
       <w:r>
@@ -135,15 +150,7 @@
           <w:rtl/>
           <w:lang w:bidi="he-IL"/>
         </w:rPr>
-        <w:t xml:space="preserve"> </w:t>
-      </w:r>
-      <w:r>
-        <w:rPr>
-          <w:rFonts w:hint="cs"/>
-          <w:rtl/>
-          <w:lang w:bidi="he-IL"/>
-        </w:rPr>
-        <w:t xml:space="preserve">לבין הקובץ שהורדנו מ </w:t>
+        <w:t xml:space="preserve"> לבין הקובץ שהורדנו מ </w:t>
       </w:r>
       <w:proofErr w:type="spellStart"/>
       <w:r>
@@ -173,126 +180,102 @@
           <w:rtl/>
           <w:lang w:bidi="he-IL"/>
         </w:rPr>
-        <w:t xml:space="preserve">'. מזהה זה הינו משותף ל2 המאגרים ומזהה חלבונים באופן </w:t>
-      </w:r>
-      <w:r>
-        <w:rPr>
-          <w:rFonts w:hint="cs"/>
-          <w:rtl/>
-          <w:lang w:bidi="he-IL"/>
-        </w:rPr>
-        <w:t>ייחודי</w:t>
-      </w:r>
-      <w:r>
-        <w:rPr>
-          <w:rFonts w:hint="cs"/>
-          <w:rtl/>
-          <w:lang w:bidi="he-IL"/>
+        <w:t>'. מזהה זה הינו משותף ל2 המאגרים ומזהה חלבונים באופן ייחודי.</w:t>
+      </w:r>
+      <w:r>
+        <w:rPr>
+          <w:rtl/>
+          <w:lang w:bidi="he-IL"/>
+        </w:rPr>
+        <w:br/>
+      </w:r>
+      <w:r>
+        <w:rPr>
+          <w:rFonts w:hint="cs"/>
+          <w:u w:val="single"/>
+          <w:rtl/>
+          <w:lang w:bidi="he-IL"/>
+        </w:rPr>
+        <w:t>דרך</w:t>
+      </w:r>
+      <w:r>
+        <w:rPr>
+          <w:rFonts w:hint="cs"/>
+          <w:rtl/>
+          <w:lang w:bidi="he-IL"/>
+        </w:rPr>
+        <w:t xml:space="preserve">: </w:t>
+      </w:r>
+      <w:r>
+        <w:rPr>
+          <w:rFonts w:hint="cs"/>
+          <w:rtl/>
+          <w:lang w:bidi="he-IL"/>
+        </w:rPr>
+        <w:t xml:space="preserve">על מנת לבצע את ההצלבה באופן האידיאלי מבחינת זמני ריצה, הכנתי 2 מילונים. מיליון עבור הערכים מ </w:t>
+      </w:r>
+      <w:proofErr w:type="spellStart"/>
+      <w:r>
+        <w:rPr>
+          <w:lang w:bidi="he-IL"/>
+        </w:rPr>
+        <w:t>UniProt</w:t>
+      </w:r>
+      <w:proofErr w:type="spellEnd"/>
+      <w:r>
+        <w:rPr>
+          <w:rFonts w:hint="cs"/>
+          <w:rtl/>
+          <w:lang w:bidi="he-IL"/>
+        </w:rPr>
+        <w:t xml:space="preserve">, ועבור הערכים מ </w:t>
+      </w:r>
+      <w:proofErr w:type="spellStart"/>
+      <w:r>
+        <w:rPr>
+          <w:lang w:bidi="he-IL"/>
+        </w:rPr>
+        <w:t>GeneBank</w:t>
+      </w:r>
+      <w:proofErr w:type="spellEnd"/>
+      <w:r>
+        <w:rPr>
+          <w:rFonts w:hint="cs"/>
+          <w:rtl/>
+          <w:lang w:bidi="he-IL"/>
+        </w:rPr>
+        <w:t xml:space="preserve">. בחרתי במילון על מנת לבצע שליפה ב </w:t>
+      </w:r>
+      <w:r>
+        <w:rPr>
+          <w:lang w:val="en-US" w:bidi="he-IL"/>
+        </w:rPr>
+        <w:t>O(1)</w:t>
+      </w:r>
+      <w:r>
+        <w:rPr>
+          <w:rFonts w:hint="cs"/>
+          <w:rtl/>
+          <w:lang w:val="en-US" w:bidi="he-IL"/>
+        </w:rPr>
+        <w:t xml:space="preserve"> על מנת לבצע את פעולת ההצלבה המלאה ב </w:t>
+      </w:r>
+      <w:r>
+        <w:rPr>
+          <w:lang w:val="en-US" w:bidi="he-IL"/>
+        </w:rPr>
+        <w:t>O(n)</w:t>
+      </w:r>
+      <w:r>
+        <w:rPr>
+          <w:rFonts w:hint="cs"/>
+          <w:rtl/>
+          <w:lang w:val="en-US" w:bidi="he-IL"/>
         </w:rPr>
         <w:t>.</w:t>
       </w:r>
       <w:r>
         <w:rPr>
-          <w:rtl/>
-          <w:lang w:bidi="he-IL"/>
-        </w:rPr>
-        <w:br/>
-      </w:r>
-      <w:r>
-        <w:rPr>
-          <w:rFonts w:hint="cs"/>
-          <w:u w:val="single"/>
-          <w:rtl/>
-          <w:lang w:bidi="he-IL"/>
-        </w:rPr>
-        <w:t>דרך</w:t>
-      </w:r>
-      <w:r>
-        <w:rPr>
-          <w:rFonts w:hint="cs"/>
-          <w:rtl/>
-          <w:lang w:bidi="he-IL"/>
-        </w:rPr>
-        <w:t xml:space="preserve">: </w:t>
-      </w:r>
-      <w:r>
-        <w:rPr>
-          <w:rFonts w:hint="cs"/>
-          <w:rtl/>
-          <w:lang w:bidi="he-IL"/>
-        </w:rPr>
-        <w:t>על מנת לבצע את ההצלבה באופן האידיאלי מבחינת זמני ריצה, הכנתי 2 מילונים</w:t>
-      </w:r>
-      <w:r>
-        <w:rPr>
-          <w:rFonts w:hint="cs"/>
-          <w:rtl/>
-          <w:lang w:bidi="he-IL"/>
-        </w:rPr>
-        <w:t xml:space="preserve">. מיליון עבור הערכים מ </w:t>
-      </w:r>
-      <w:proofErr w:type="spellStart"/>
-      <w:r>
-        <w:rPr>
-          <w:lang w:bidi="he-IL"/>
-        </w:rPr>
-        <w:t>UniProt</w:t>
-      </w:r>
-      <w:proofErr w:type="spellEnd"/>
-      <w:r>
-        <w:rPr>
-          <w:rFonts w:hint="cs"/>
-          <w:rtl/>
-          <w:lang w:bidi="he-IL"/>
-        </w:rPr>
-        <w:t xml:space="preserve">, ועבור הערכים מ </w:t>
-      </w:r>
-      <w:proofErr w:type="spellStart"/>
-      <w:r>
-        <w:rPr>
-          <w:lang w:bidi="he-IL"/>
-        </w:rPr>
-        <w:t>GeneBank</w:t>
-      </w:r>
-      <w:proofErr w:type="spellEnd"/>
-      <w:r>
-        <w:rPr>
-          <w:rFonts w:hint="cs"/>
-          <w:rtl/>
-          <w:lang w:bidi="he-IL"/>
-        </w:rPr>
-        <w:t xml:space="preserve">. בחרתי במילון על מנת לבצע שליפה ב </w:t>
-      </w:r>
-      <w:r>
-        <w:rPr>
-          <w:lang w:val="en-US" w:bidi="he-IL"/>
-        </w:rPr>
-        <w:t>O(1)</w:t>
-      </w:r>
-      <w:r>
-        <w:rPr>
-          <w:rFonts w:hint="cs"/>
-          <w:rtl/>
-          <w:lang w:val="en-US" w:bidi="he-IL"/>
-        </w:rPr>
-        <w:t xml:space="preserve"> על מנת לבצע את פעולת ההצלבה המלאה ב </w:t>
-      </w:r>
-      <w:r>
-        <w:rPr>
-          <w:lang w:val="en-US" w:bidi="he-IL"/>
-        </w:rPr>
-        <w:t>O(n)</w:t>
-      </w:r>
-      <w:r>
-        <w:rPr>
-          <w:rFonts w:hint="cs"/>
-          <w:rtl/>
-          <w:lang w:val="en-US" w:bidi="he-IL"/>
-        </w:rPr>
-        <w:t>.</w:t>
-      </w:r>
-      <w:r>
-        <w:rPr>
           <w:rFonts w:hint="cs"/>
           <w:rtl/>
           <w:lang w:val="en-US" w:bidi="he-IL"/>
@@ -319,15 +302,7 @@
           <w:rtl/>
           <w:lang w:bidi="he-IL"/>
         </w:rPr>
-        <w:t>'</w:t>
-      </w:r>
-      <w:r>
-        <w:rPr>
-          <w:rFonts w:hint="cs"/>
-          <w:rtl/>
-          <w:lang w:bidi="he-IL"/>
-        </w:rPr>
-        <w:t xml:space="preserve"> </w:t>
+        <w:t xml:space="preserve">' </w:t>
       </w:r>
       <w:r>
         <w:rPr>
@@ -920,8 +895,10 @@
         <w:spacing w:line="360" w:lineRule="auto"/>
         <w:rPr>
           <w:rFonts w:hint="cs"/>
-          <w:rtl/>
-          <w:lang w:val="en-US" w:bidi="he-IL"/>
+          <w:b/>
+          <w:bCs/>
+          <w:rtl/>
+          <w:lang w:bidi="he-IL"/>
         </w:rPr>
       </w:pPr>
       <w:r>
@@ -955,15 +932,7 @@
           <w:rtl/>
           <w:lang w:bidi="he-IL"/>
         </w:rPr>
-        <w:t xml:space="preserve"> עבור החלבונים -  חסרים ולא מושלמים. כאשר קיימים חלבונים שלא כוללים את המזהה </w:t>
-      </w:r>
-      <w:r>
-        <w:rPr>
-          <w:rFonts w:hint="cs"/>
-          <w:rtl/>
-          <w:lang w:bidi="he-IL"/>
-        </w:rPr>
-        <w:t>'</w:t>
+        <w:t xml:space="preserve"> עבור החלבונים -  חסרים ולא מושלמים. כאשר קיימים חלבונים שלא כוללים את המזהה '</w:t>
       </w:r>
       <w:r>
         <w:rPr>
@@ -977,15 +946,7 @@
           <w:rtl/>
           <w:lang w:bidi="he-IL"/>
         </w:rPr>
-        <w:t>'</w:t>
-      </w:r>
-      <w:r>
-        <w:rPr>
-          <w:rFonts w:hint="cs"/>
-          <w:rtl/>
-          <w:lang w:bidi="he-IL"/>
-        </w:rPr>
-        <w:t xml:space="preserve">. להערכתי המזהים החסרים נובעים מכך שמאגר ה </w:t>
+        <w:t xml:space="preserve">'. להערכתי המזהים החסרים נובעים מכך שמאגר ה </w:t>
       </w:r>
       <w:proofErr w:type="spellStart"/>
       <w:r>
@@ -1057,6 +1018,50 @@
           <w:lang w:val="en-US" w:bidi="he-IL"/>
         </w:rPr>
         <w:t xml:space="preserve"> ההצלבה המוצלחת יותר בוצעה ע"י שם החלבון (כנדרש בתרגיל).</w:t>
+      </w:r>
+      <w:r>
+        <w:rPr>
+          <w:rtl/>
+          <w:lang w:val="en-US" w:bidi="he-IL"/>
+        </w:rPr>
+        <w:br/>
+      </w:r>
+      <w:r>
+        <w:rPr>
+          <w:rFonts w:hint="cs"/>
+          <w:u w:val="single"/>
+          <w:rtl/>
+          <w:lang w:bidi="he-IL"/>
+        </w:rPr>
+        <w:t>צילומי מסך</w:t>
+      </w:r>
+      <w:r>
+        <w:rPr>
+          <w:rFonts w:hint="cs"/>
+          <w:rtl/>
+          <w:lang w:bidi="he-IL"/>
+        </w:rPr>
+        <w:t xml:space="preserve">: ראה נספח </w:t>
+      </w:r>
+      <w:r>
+        <w:rPr>
+          <w:rFonts w:hint="cs"/>
+          <w:b/>
+          <w:bCs/>
+          <w:rtl/>
+          <w:lang w:bidi="he-IL"/>
+        </w:rPr>
+        <w:t>חלק ב</w:t>
+      </w:r>
+      <w:r>
+        <w:rPr>
+          <w:rFonts w:hint="cs"/>
+          <w:b/>
+          <w:bCs/>
+          <w:rtl/>
+          <w:lang w:bidi="he-IL"/>
+        </w:rPr>
+        <w:t>(א)</w:t>
       </w:r>
     </w:p>
     <w:p>
@@ -1064,66 +1069,336 @@
         <w:bidi/>
         <w:spacing w:line="360" w:lineRule="auto"/>
         <w:rPr>
-          <w:b/>
-          <w:bCs/>
-          <w:rtl/>
-          <w:lang w:bidi="he-IL"/>
+          <w:rFonts w:ascii="ArialMT" w:cs="ArialMT"/>
+          <w:rtl/>
+          <w:lang w:val="en-US" w:bidi="he-IL"/>
         </w:rPr>
       </w:pPr>
       <w:r>
         <w:rPr>
           <w:rFonts w:hint="cs"/>
+          <w:b/>
+          <w:bCs/>
+          <w:rtl/>
+        </w:rPr>
+        <w:t xml:space="preserve">סעיף </w:t>
+      </w:r>
+      <w:r>
+        <w:rPr>
+          <w:rFonts w:hint="cs"/>
+          <w:b/>
+          <w:bCs/>
+          <w:rtl/>
+          <w:lang w:bidi="he-IL"/>
+        </w:rPr>
+        <w:t>ב</w:t>
+      </w:r>
+      <w:r>
+        <w:rPr>
+          <w:b/>
+          <w:bCs/>
+          <w:rtl/>
+          <w:lang w:bidi="he-IL"/>
+        </w:rPr>
+        <w:br/>
+      </w:r>
+      <w:r>
+        <w:rPr>
+          <w:rFonts w:hint="cs"/>
           <w:u w:val="single"/>
           <w:rtl/>
           <w:lang w:bidi="he-IL"/>
         </w:rPr>
-        <w:t>צילומי מסך</w:t>
-      </w:r>
-      <w:r>
-        <w:rPr>
-          <w:rFonts w:hint="cs"/>
-          <w:rtl/>
-          <w:lang w:bidi="he-IL"/>
-        </w:rPr>
-        <w:t xml:space="preserve">: ראה נספח </w:t>
-      </w:r>
-      <w:r>
-        <w:rPr>
-          <w:rFonts w:hint="cs"/>
-          <w:b/>
-          <w:bCs/>
-          <w:rtl/>
-          <w:lang w:bidi="he-IL"/>
-        </w:rPr>
-        <w:t>חלק ב</w:t>
-      </w:r>
-    </w:p>
-    <w:p>
-      <w:pPr>
-        <w:bidi/>
-        <w:rPr>
-          <w:rtl/>
-          <w:lang w:bidi="he-IL"/>
-        </w:rPr>
-      </w:pPr>
-      <w:r>
-        <w:rPr>
-          <w:rFonts w:hint="cs"/>
-          <w:b/>
-          <w:bCs/>
-          <w:rtl/>
-        </w:rPr>
-        <w:t xml:space="preserve">סעיף </w:t>
-      </w:r>
-      <w:r>
-        <w:rPr>
-          <w:rFonts w:hint="cs"/>
-          <w:b/>
-          <w:bCs/>
-          <w:rtl/>
-          <w:lang w:bidi="he-IL"/>
-        </w:rPr>
-        <w:t>ב</w:t>
+        <w:t>הסבר</w:t>
+      </w:r>
+      <w:r>
+        <w:rPr>
+          <w:rFonts w:hint="cs"/>
+          <w:rtl/>
+          <w:lang w:bidi="he-IL"/>
+        </w:rPr>
+        <w:t xml:space="preserve">: בסעיף זה התבקשנו לזהות את החלבונים המכילים חלקים </w:t>
+      </w:r>
+      <w:r>
+        <w:rPr>
+          <w:rFonts w:ascii="ArialMT" w:cs="ArialMT" w:hint="cs"/>
+          <w:rtl/>
+          <w:lang w:val="en-US" w:bidi="he-IL"/>
+        </w:rPr>
+        <w:t>טרנסממברנלי</w:t>
+      </w:r>
+      <w:r>
+        <w:rPr>
+          <w:rFonts w:ascii="ArialMT" w:cs="ArialMT"/>
+          <w:lang w:val="en-US" w:bidi="he-IL"/>
+        </w:rPr>
+        <w:t>,</w:t>
+      </w:r>
+      <w:r>
+        <w:rPr>
+          <w:rFonts w:ascii="ArialMT" w:cs="ArialMT" w:hint="cs"/>
+          <w:rtl/>
+          <w:lang w:val="en-US" w:bidi="he-IL"/>
+        </w:rPr>
+        <w:t>ולאפיין אותם.</w:t>
+      </w:r>
+      <w:r>
+        <w:rPr>
+          <w:rFonts w:ascii="ArialMT" w:cs="ArialMT"/>
+          <w:rtl/>
+          <w:lang w:val="en-US" w:bidi="he-IL"/>
+        </w:rPr>
+        <w:br/>
+      </w:r>
+      <w:r>
+        <w:rPr>
+          <w:rFonts w:ascii="ArialMT" w:cs="ArialMT" w:hint="cs"/>
+          <w:u w:val="single"/>
+          <w:rtl/>
+          <w:lang w:val="en-US" w:bidi="he-IL"/>
+        </w:rPr>
+        <w:t>דרך</w:t>
+      </w:r>
+      <w:r>
+        <w:rPr>
+          <w:rFonts w:ascii="ArialMT" w:cs="ArialMT" w:hint="cs"/>
+          <w:rtl/>
+          <w:lang w:val="en-US" w:bidi="he-IL"/>
+        </w:rPr>
+        <w:t xml:space="preserve">: בעזרת מאגר </w:t>
+      </w:r>
+      <w:proofErr w:type="spellStart"/>
+      <w:r>
+        <w:rPr>
+          <w:rFonts w:cs="ArialMT"/>
+          <w:lang w:val="en-US" w:bidi="he-IL"/>
+        </w:rPr>
+        <w:t>UniProt</w:t>
+      </w:r>
+      <w:proofErr w:type="spellEnd"/>
+      <w:r>
+        <w:rPr>
+          <w:rFonts w:cs="ArialMT" w:hint="cs"/>
+          <w:rtl/>
+          <w:lang w:val="en-US" w:bidi="he-IL"/>
+        </w:rPr>
+        <w:t xml:space="preserve"> הוספתי עמודה בשם </w:t>
+      </w:r>
+      <w:r>
+        <w:rPr>
+          <w:rFonts w:ascii="Arial" w:hAnsi="Arial" w:cs="Arial"/>
+          <w:lang w:val="en-US" w:bidi="he-IL"/>
+        </w:rPr>
+        <w:t>Transmembrane</w:t>
+      </w:r>
+      <w:r>
+        <w:rPr>
+          <w:rFonts w:ascii="Arial" w:hAnsi="Arial" w:cs="Arial" w:hint="cs"/>
+          <w:rtl/>
+          <w:lang w:val="en-US" w:bidi="he-IL"/>
+        </w:rPr>
+        <w:t>, ע"פ עמודה זו ניתן לזהות את החלבונים המכילים את האיזורים האלו.</w:t>
+      </w:r>
+      <w:r>
+        <w:rPr>
+          <w:rFonts w:ascii="Arial" w:hAnsi="Arial" w:cs="Arial"/>
+          <w:rtl/>
+          <w:lang w:val="en-US" w:bidi="he-IL"/>
+        </w:rPr>
+        <w:br/>
+      </w:r>
+      <w:r>
+        <w:rPr>
+          <w:rFonts w:ascii="Arial" w:hAnsi="Arial" w:cs="Arial" w:hint="cs"/>
+          <w:u w:val="single"/>
+          <w:rtl/>
+          <w:lang w:val="en-US" w:bidi="he-IL"/>
+        </w:rPr>
+        <w:t>תוצאות</w:t>
+      </w:r>
+      <w:r>
+        <w:rPr>
+          <w:rFonts w:ascii="Arial" w:hAnsi="Arial" w:cs="Arial" w:hint="cs"/>
+          <w:rtl/>
+          <w:lang w:val="en-US" w:bidi="he-IL"/>
+        </w:rPr>
+        <w:t>:</w:t>
+      </w:r>
+      <w:r>
+        <w:rPr>
+          <w:rFonts w:ascii="Arial" w:hAnsi="Arial" w:cs="Arial" w:hint="cs"/>
+          <w:rtl/>
+          <w:lang w:val="en-US" w:bidi="he-IL"/>
+        </w:rPr>
+        <w:t xml:space="preserve"> עבור חלבונים אלו -&gt; האורך הממוצע - </w:t>
+      </w:r>
+      <w:r>
+        <w:rPr>
+          <w:rFonts w:ascii="Arial" w:hAnsi="Arial" w:cs="Arial"/>
+          <w:rtl/>
+          <w:lang w:val="en-US" w:bidi="he-IL"/>
+        </w:rPr>
+        <w:t>238.58</w:t>
+      </w:r>
+      <w:r>
+        <w:rPr>
+          <w:rFonts w:ascii="Arial" w:hAnsi="Arial" w:cs="Arial" w:hint="cs"/>
+          <w:rtl/>
+          <w:lang w:val="en-US" w:bidi="he-IL"/>
+        </w:rPr>
+        <w:t>, האורך המקסימלי</w:t>
+      </w:r>
+      <w:r>
+        <w:rPr>
+          <w:rFonts w:ascii="Arial" w:hAnsi="Arial" w:cs="Arial" w:hint="cs"/>
+          <w:rtl/>
+          <w:lang w:val="en-US" w:bidi="he-IL"/>
+        </w:rPr>
+        <w:t>-</w:t>
+      </w:r>
+      <w:r>
+        <w:t xml:space="preserve"> </w:t>
+      </w:r>
+      <w:r>
+        <w:rPr>
+          <w:rFonts w:ascii="Arial" w:hAnsi="Arial" w:cs="Arial"/>
+          <w:rtl/>
+          <w:lang w:val="en-US" w:bidi="he-IL"/>
+        </w:rPr>
+        <w:t>493</w:t>
+      </w:r>
+      <w:r>
+        <w:rPr>
+          <w:rFonts w:ascii="Arial" w:hAnsi="Arial" w:cs="Arial" w:hint="cs"/>
+          <w:rtl/>
+          <w:lang w:val="en-US" w:bidi="he-IL"/>
+        </w:rPr>
+        <w:t>, האורך המינימלי-</w:t>
+      </w:r>
+      <w:r>
+        <w:t xml:space="preserve"> </w:t>
+      </w:r>
+      <w:r>
+        <w:rPr>
+          <w:rFonts w:ascii="Arial" w:hAnsi="Arial" w:cs="Arial"/>
+          <w:rtl/>
+          <w:lang w:val="en-US" w:bidi="he-IL"/>
+        </w:rPr>
+        <w:t>134</w:t>
+      </w:r>
+      <w:r>
+        <w:rPr>
+          <w:rFonts w:ascii="Arial" w:hAnsi="Arial" w:cs="Arial" w:hint="cs"/>
+          <w:rtl/>
+          <w:lang w:val="en-US" w:bidi="he-IL"/>
+        </w:rPr>
+        <w:t>. צילום מסך של ההיסטוגרמה ניתן למצוא ב</w:t>
+      </w:r>
+      <w:r>
+        <w:rPr>
+          <w:rFonts w:ascii="Arial" w:hAnsi="Arial" w:cs="Arial" w:hint="cs"/>
+          <w:b/>
+          <w:bCs/>
+          <w:rtl/>
+          <w:lang w:val="en-US" w:bidi="he-IL"/>
+        </w:rPr>
+        <w:t>נספח</w:t>
+      </w:r>
+      <w:r>
+        <w:rPr>
+          <w:rFonts w:ascii="Arial" w:hAnsi="Arial" w:cs="Arial" w:hint="cs"/>
+          <w:b/>
+          <w:bCs/>
+          <w:rtl/>
+          <w:lang w:val="en-US" w:bidi="he-IL"/>
+        </w:rPr>
+        <w:t xml:space="preserve"> חלק</w:t>
+      </w:r>
+      <w:r>
+        <w:rPr>
+          <w:rFonts w:ascii="Arial" w:hAnsi="Arial" w:cs="Arial" w:hint="cs"/>
+          <w:b/>
+          <w:bCs/>
+          <w:rtl/>
+          <w:lang w:val="en-US" w:bidi="he-IL"/>
+        </w:rPr>
+        <w:t xml:space="preserve"> ב(ב)</w:t>
+      </w:r>
+      <w:r>
+        <w:rPr>
+          <w:rFonts w:ascii="Arial" w:hAnsi="Arial" w:cs="Arial"/>
+          <w:b/>
+          <w:bCs/>
+          <w:lang w:val="en-US" w:bidi="he-IL"/>
+        </w:rPr>
+        <w:t>.</w:t>
+      </w:r>
+      <w:r>
+        <w:rPr>
+          <w:rFonts w:ascii="Arial" w:hAnsi="Arial" w:cs="Arial"/>
+          <w:b/>
+          <w:bCs/>
+          <w:lang w:val="en-US" w:bidi="he-IL"/>
+        </w:rPr>
+        <w:br/>
+      </w:r>
+      <w:r>
+        <w:rPr>
+          <w:rFonts w:ascii="Arial" w:hAnsi="Arial" w:cs="Arial" w:hint="cs"/>
+          <w:rtl/>
+          <w:lang w:val="en-US" w:bidi="he-IL"/>
+        </w:rPr>
+        <w:t xml:space="preserve">הערך הממוצע של חומצות האמינו ההידרופוביות בחלבונים אלו הינו : </w:t>
+      </w:r>
+      <w:r>
+        <w:rPr>
+          <w:rFonts w:ascii="Arial" w:hAnsi="Arial" w:cs="Arial"/>
+          <w:rtl/>
+          <w:lang w:val="en-US" w:bidi="he-IL"/>
+        </w:rPr>
+        <w:t>0.496</w:t>
+      </w:r>
+      <w:r>
+        <w:rPr>
+          <w:rFonts w:ascii="Arial" w:hAnsi="Arial" w:cs="Arial" w:hint="cs"/>
+          <w:rtl/>
+          <w:lang w:val="en-US" w:bidi="he-IL"/>
+        </w:rPr>
+        <w:t xml:space="preserve">, זוהי כמות נכבדת מאוד של חומצות אמינו הידרופוביות, וזה אכן תואם את הציפיות שלנו מחלבונים המכילים מקטעים </w:t>
+      </w:r>
+      <w:r>
+        <w:rPr>
+          <w:rFonts w:ascii="ArialMT" w:cs="ArialMT" w:hint="cs"/>
+          <w:rtl/>
+          <w:lang w:val="en-US" w:bidi="he-IL"/>
+        </w:rPr>
+        <w:t>טרנסממברנלי</w:t>
+      </w:r>
+      <w:r>
+        <w:rPr>
+          <w:rFonts w:ascii="ArialMT" w:cs="ArialMT" w:hint="cs"/>
+          <w:rtl/>
+          <w:lang w:val="en-US" w:bidi="he-IL"/>
+        </w:rPr>
+        <w:t>.</w:t>
+      </w:r>
+      <w:r>
+        <w:rPr>
+          <w:rFonts w:ascii="ArialMT" w:cs="ArialMT" w:hint="cs"/>
+          <w:rtl/>
+          <w:lang w:val="en-US" w:bidi="he-IL"/>
+        </w:rPr>
+        <w:t xml:space="preserve"> פירוט על כל חלבון ניתן לראות ב</w:t>
+      </w:r>
+      <w:r>
+        <w:rPr>
+          <w:rFonts w:ascii="ArialMT" w:cs="ArialMT" w:hint="cs"/>
+          <w:b/>
+          <w:bCs/>
+          <w:rtl/>
+          <w:lang w:val="en-US" w:bidi="he-IL"/>
+        </w:rPr>
+        <w:t>נספח חלק ב(ב)</w:t>
       </w:r>
     </w:p>
     <w:p>
@@ -1131,57 +1406,228 @@
         <w:bidi/>
         <w:spacing w:line="360" w:lineRule="auto"/>
         <w:rPr>
-          <w:b/>
-          <w:bCs/>
-          <w:rtl/>
-          <w:lang w:bidi="he-IL"/>
+          <w:rFonts w:cs="Arial"/>
+          <w:b/>
+          <w:bCs/>
+          <w:rtl/>
+          <w:lang w:val="en-US" w:bidi="he-IL"/>
+        </w:rPr>
+      </w:pPr>
+      <w:r>
+        <w:rPr>
+          <w:rFonts w:ascii="ArialMT" w:cs="ArialMT" w:hint="cs"/>
+          <w:b/>
+          <w:bCs/>
+          <w:rtl/>
+          <w:lang w:val="en-US" w:bidi="he-IL"/>
+        </w:rPr>
+        <w:t>סעיף ג</w:t>
+      </w:r>
+      <w:r>
+        <w:rPr>
+          <w:rFonts w:ascii="ArialMT" w:cs="ArialMT"/>
+          <w:b/>
+          <w:bCs/>
+          <w:rtl/>
+          <w:lang w:val="en-US" w:bidi="he-IL"/>
+        </w:rPr>
+        <w:br/>
+      </w:r>
+      <w:r>
+        <w:rPr>
+          <w:rFonts w:ascii="ArialMT" w:cs="ArialMT" w:hint="cs"/>
+          <w:rtl/>
+          <w:lang w:val="en-US" w:bidi="he-IL"/>
+        </w:rPr>
+        <w:t>הסבר</w:t>
+      </w:r>
+      <w:r>
+        <w:rPr>
+          <w:rFonts w:ascii="ArialMT" w:cs="ArialMT" w:hint="cs"/>
+          <w:rtl/>
+          <w:lang w:val="en-US" w:bidi="he-IL"/>
+        </w:rPr>
+        <w:t xml:space="preserve">: </w:t>
+      </w:r>
+      <w:r>
+        <w:rPr>
+          <w:rFonts w:cs="ArialMT" w:hint="cs"/>
+          <w:rtl/>
+          <w:lang w:val="en-US" w:bidi="he-IL"/>
+        </w:rPr>
+        <w:t>בסעיף זה נדרשנו לנתח את רצפי הגנים המקודדים (</w:t>
+      </w:r>
+      <w:r>
+        <w:rPr>
+          <w:rFonts w:cs="ArialMT" w:hint="cs"/>
+          <w:lang w:val="en-US" w:bidi="he-IL"/>
+        </w:rPr>
+        <w:t>CDS</w:t>
+      </w:r>
+      <w:r>
+        <w:rPr>
+          <w:rFonts w:cs="ArialMT" w:hint="cs"/>
+          <w:rtl/>
+          <w:lang w:val="en-US" w:bidi="he-IL"/>
+        </w:rPr>
+        <w:t xml:space="preserve">), עם השוואה בין </w:t>
+      </w:r>
+      <w:r>
+        <w:rPr>
+          <w:rFonts w:ascii="ArialMT" w:cs="ArialMT" w:hint="cs"/>
+          <w:rtl/>
+          <w:lang w:val="en-US" w:bidi="he-IL"/>
+        </w:rPr>
+        <w:t>טרנסממברנלי</w:t>
+      </w:r>
+      <w:r>
+        <w:rPr>
+          <w:rFonts w:ascii="ArialMT" w:cs="ArialMT" w:hint="cs"/>
+          <w:rtl/>
+          <w:lang w:val="en-US" w:bidi="he-IL"/>
+        </w:rPr>
+        <w:t xml:space="preserve"> לרגילים.</w:t>
+      </w:r>
+      <w:r>
+        <w:rPr>
+          <w:rFonts w:ascii="ArialMT" w:cs="ArialMT"/>
+          <w:rtl/>
+          <w:lang w:val="en-US" w:bidi="he-IL"/>
+        </w:rPr>
+        <w:br/>
+      </w:r>
+      <w:r>
+        <w:rPr>
+          <w:rFonts w:ascii="ArialMT" w:cs="ArialMT" w:hint="cs"/>
+          <w:rtl/>
+          <w:lang w:val="en-US" w:bidi="he-IL"/>
+        </w:rPr>
+        <w:t xml:space="preserve">דרך: סיוע בספריית </w:t>
+      </w:r>
+      <w:proofErr w:type="spellStart"/>
+      <w:r>
+        <w:rPr>
+          <w:rFonts w:ascii="Arial" w:hAnsi="Arial" w:cs="Arial"/>
+          <w:sz w:val="24"/>
+          <w:szCs w:val="24"/>
+          <w:lang w:val="en-US" w:bidi="he-IL"/>
+        </w:rPr>
+        <w:t>Matplolib</w:t>
+      </w:r>
+      <w:proofErr w:type="spellEnd"/>
+      <w:r>
+        <w:rPr>
+          <w:rFonts w:ascii="Arial" w:hAnsi="Arial" w:cs="Arial" w:hint="cs"/>
+          <w:sz w:val="24"/>
+          <w:szCs w:val="24"/>
+          <w:rtl/>
+          <w:lang w:val="en-US" w:bidi="he-IL"/>
+        </w:rPr>
+        <w:t xml:space="preserve"> על מנת להכין את ההיסטוגרמות.</w:t>
+      </w:r>
+      <w:r>
+        <w:rPr>
+          <w:rFonts w:ascii="Arial" w:hAnsi="Arial" w:cs="Arial"/>
+          <w:sz w:val="24"/>
+          <w:szCs w:val="24"/>
+          <w:rtl/>
+          <w:lang w:val="en-US" w:bidi="he-IL"/>
+        </w:rPr>
+        <w:br/>
+      </w:r>
+      <w:r>
+        <w:rPr>
+          <w:rFonts w:ascii="Arial" w:hAnsi="Arial" w:cs="Arial" w:hint="cs"/>
+          <w:sz w:val="24"/>
+          <w:szCs w:val="24"/>
+          <w:rtl/>
+          <w:lang w:val="en-US" w:bidi="he-IL"/>
+        </w:rPr>
+        <w:t xml:space="preserve">תוצאות: את התוצאות ניתן לראות בנספח </w:t>
+      </w:r>
+      <w:r>
+        <w:rPr>
+          <w:rFonts w:ascii="Arial" w:hAnsi="Arial" w:cs="Arial" w:hint="cs"/>
+          <w:b/>
+          <w:bCs/>
+          <w:sz w:val="24"/>
+          <w:szCs w:val="24"/>
+          <w:rtl/>
+          <w:lang w:val="en-US" w:bidi="he-IL"/>
+        </w:rPr>
+        <w:t>חלק ב(ג)</w:t>
+      </w:r>
+      <w:r>
+        <w:rPr>
+          <w:rFonts w:ascii="ArialMT" w:cs="ArialMT" w:hint="cs"/>
+          <w:rtl/>
+          <w:lang w:val="en-US" w:bidi="he-IL"/>
+        </w:rPr>
+        <w:t xml:space="preserve"> </w:t>
+      </w:r>
+    </w:p>
+    <w:p>
+      <w:pPr>
+        <w:rPr>
+          <w:rFonts w:cs="Arial"/>
+          <w:b/>
+          <w:bCs/>
+          <w:rtl/>
+          <w:lang w:val="en-US" w:bidi="he-IL"/>
+        </w:rPr>
+      </w:pPr>
+      <w:r>
+        <w:rPr>
+          <w:rFonts w:cs="Arial"/>
+          <w:b/>
+          <w:bCs/>
+          <w:rtl/>
+          <w:lang w:val="en-US" w:bidi="he-IL"/>
+        </w:rPr>
+        <w:br w:type="page"/>
+      </w:r>
+    </w:p>
+    <w:p>
+      <w:pPr>
+        <w:bidi/>
+        <w:spacing w:line="360" w:lineRule="auto"/>
+        <w:rPr>
+          <w:rFonts w:cs="Arial"/>
+          <w:b/>
+          <w:bCs/>
+          <w:rtl/>
+          <w:lang w:val="en-US" w:bidi="he-IL"/>
         </w:rPr>
       </w:pPr>
     </w:p>
     <w:p>
       <w:pPr>
         <w:bidi/>
-        <w:spacing w:line="360" w:lineRule="auto"/>
-        <w:rPr>
-          <w:rtl/>
+        <w:rPr>
+          <w:b/>
+          <w:bCs/>
           <w:lang w:val="en-US" w:bidi="he-IL"/>
         </w:rPr>
       </w:pPr>
-    </w:p>
-    <w:p>
-      <w:pPr>
-        <w:rPr>
-          <w:rtl/>
-          <w:lang w:val="en-US" w:bidi="he-IL"/>
-        </w:rPr>
-      </w:pPr>
-      <w:r>
-        <w:rPr>
-          <w:rtl/>
-          <w:lang w:val="en-US" w:bidi="he-IL"/>
-        </w:rPr>
-        <w:br w:type="page"/>
-      </w:r>
-    </w:p>
-    <w:p>
-      <w:pPr>
-        <w:bidi/>
-        <w:rPr>
-          <w:b/>
-          <w:bCs/>
-          <w:lang w:val="en-US" w:bidi="he-IL"/>
-        </w:rPr>
-      </w:pPr>
-      <w:r>
-        <w:rPr>
-          <w:rFonts w:hint="cs"/>
-          <w:b/>
-          <w:bCs/>
-          <w:rtl/>
-          <w:lang w:val="en-US" w:bidi="he-IL"/>
-        </w:rPr>
-        <w:lastRenderedPageBreak/>
+      <w:r>
+        <w:rPr>
+          <w:rFonts w:hint="cs"/>
+          <w:b/>
+          <w:bCs/>
+          <w:rtl/>
+          <w:lang w:val="en-US" w:bidi="he-IL"/>
+        </w:rPr>
         <w:t>נספח חלק ב</w:t>
+      </w:r>
+      <w:r>
+        <w:rPr>
+          <w:rFonts w:hint="cs"/>
+          <w:b/>
+          <w:bCs/>
+          <w:rtl/>
+          <w:lang w:val="en-US" w:bidi="he-IL"/>
+        </w:rPr>
+        <w:t>(א)</w:t>
       </w:r>
     </w:p>
     <w:p>
@@ -1297,6 +1743,710 @@
           </wp:inline>
         </w:drawing>
       </w:r>
+    </w:p>
+    <w:p>
+      <w:pPr>
+        <w:bidi/>
+        <w:rPr>
+          <w:rFonts w:ascii="ArialMT" w:cs="ArialMT"/>
+          <w:rtl/>
+          <w:lang w:val="en-US" w:bidi="he-IL"/>
+        </w:rPr>
+      </w:pPr>
+      <w:r>
+        <w:rPr>
+          <w:rFonts w:ascii="Arial" w:hAnsi="Arial" w:cs="Arial" w:hint="cs"/>
+          <w:b/>
+          <w:bCs/>
+          <w:rtl/>
+          <w:lang w:val="en-US" w:bidi="he-IL"/>
+        </w:rPr>
+        <w:t>נספח חלק ב(ב)</w:t>
+      </w:r>
+      <w:r>
+        <w:rPr>
+          <w:rFonts w:ascii="Arial" w:hAnsi="Arial" w:cs="Arial"/>
+          <w:b/>
+          <w:bCs/>
+          <w:rtl/>
+          <w:lang w:val="en-US" w:bidi="he-IL"/>
+        </w:rPr>
+        <w:br/>
+      </w:r>
+      <w:r>
+        <w:rPr>
+          <w:rFonts w:ascii="Arial" w:hAnsi="Arial" w:cs="Arial" w:hint="cs"/>
+          <w:rtl/>
+          <w:lang w:val="en-US" w:bidi="he-IL"/>
+        </w:rPr>
+        <w:t xml:space="preserve">היסטוגרמה עבור האורכים של החלבונים המכילים קטעים מסוג </w:t>
+      </w:r>
+      <w:r>
+        <w:rPr>
+          <w:rFonts w:ascii="ArialMT" w:cs="ArialMT" w:hint="cs"/>
+          <w:rtl/>
+          <w:lang w:val="en-US" w:bidi="he-IL"/>
+        </w:rPr>
+        <w:t>טרנסממברנלי</w:t>
+      </w:r>
+    </w:p>
+    <w:p>
+      <w:pPr>
+        <w:bidi/>
+        <w:jc w:val="center"/>
+        <w:rPr>
+          <w:rFonts w:cs="Arial"/>
+          <w:rtl/>
+          <w:lang w:val="en-US" w:bidi="he-IL"/>
+        </w:rPr>
+      </w:pPr>
+      <w:r>
+        <w:rPr>
+          <w:noProof/>
+        </w:rPr>
+        <w:drawing>
+          <wp:inline distT="0" distB="0" distL="0" distR="0" wp14:anchorId="6C741C35" wp14:editId="19F1155C">
+            <wp:extent cx="4592197" cy="3718505"/>
+            <wp:effectExtent l="0" t="0" r="0" b="0"/>
+            <wp:docPr id="2" name="Picture 2" descr="Chart, histogram&#10;&#10;Description automatically generated"/>
+            <wp:cNvGraphicFramePr>
+              <a:graphicFrameLocks xmlns:a="http://schemas.openxmlformats.org/drawingml/2006/main" noChangeAspect="1"/>
+            </wp:cNvGraphicFramePr>
+            <a:graphic xmlns:a="http://schemas.openxmlformats.org/drawingml/2006/main">
+              <a:graphicData uri="http://schemas.openxmlformats.org/drawingml/2006/picture">
+                <pic:pic xmlns:pic="http://schemas.openxmlformats.org/drawingml/2006/picture">
+                  <pic:nvPicPr>
+                    <pic:cNvPr id="2" name="Picture 2" descr="Chart, histogram&#10;&#10;Description automatically generated"/>
+                    <pic:cNvPicPr/>
+                  </pic:nvPicPr>
+                  <pic:blipFill>
+                    <a:blip r:embed="rId5"/>
+                    <a:stretch>
+                      <a:fillRect/>
+                    </a:stretch>
+                  </pic:blipFill>
+                  <pic:spPr>
+                    <a:xfrm>
+                      <a:off x="0" y="0"/>
+                      <a:ext cx="4600576" cy="3725290"/>
+                    </a:xfrm>
+                    <a:prstGeom prst="rect">
+                      <a:avLst/>
+                    </a:prstGeom>
+                  </pic:spPr>
+                </pic:pic>
+              </a:graphicData>
+            </a:graphic>
+          </wp:inline>
+        </w:drawing>
+      </w:r>
+    </w:p>
+    <w:p>
+      <w:pPr>
+        <w:bidi/>
+        <w:rPr>
+          <w:rFonts w:cs="Arial"/>
+          <w:rtl/>
+          <w:lang w:val="en-US" w:bidi="he-IL"/>
+        </w:rPr>
+      </w:pPr>
+      <w:r>
+        <w:rPr>
+          <w:rFonts w:cs="Arial" w:hint="cs"/>
+          <w:rtl/>
+          <w:lang w:val="en-US" w:bidi="he-IL"/>
+        </w:rPr>
+        <w:t xml:space="preserve">התפלגות חומצות האמינו על-פי החלבונים המכילים מקטעים </w:t>
+      </w:r>
+      <w:r>
+        <w:rPr>
+          <w:rFonts w:ascii="ArialMT" w:cs="ArialMT" w:hint="cs"/>
+          <w:rtl/>
+          <w:lang w:val="en-US" w:bidi="he-IL"/>
+        </w:rPr>
+        <w:t>טרנסממברנלי</w:t>
+      </w:r>
+      <w:r>
+        <w:rPr>
+          <w:rFonts w:cs="Arial"/>
+          <w:rtl/>
+          <w:lang w:val="en-US" w:bidi="he-IL"/>
+        </w:rPr>
+        <w:br/>
+      </w:r>
+      <w:r>
+        <w:rPr>
+          <w:rFonts w:cs="Arial"/>
+          <w:rtl/>
+          <w:lang w:val="en-US" w:bidi="he-IL"/>
+        </w:rPr>
+        <w:t>{'</w:t>
+      </w:r>
+      <w:proofErr w:type="spellStart"/>
+      <w:r>
+        <w:rPr>
+          <w:rFonts w:cs="Arial"/>
+          <w:lang w:val="en-US" w:bidi="he-IL"/>
+        </w:rPr>
+        <w:t>yrbG</w:t>
+      </w:r>
+      <w:proofErr w:type="spellEnd"/>
+      <w:r>
+        <w:rPr>
+          <w:rFonts w:cs="Arial"/>
+          <w:lang w:val="en-US" w:bidi="he-IL"/>
+        </w:rPr>
+        <w:t>': 0.44954128440366975, '</w:t>
+      </w:r>
+      <w:proofErr w:type="spellStart"/>
+      <w:r>
+        <w:rPr>
+          <w:rFonts w:cs="Arial"/>
+          <w:lang w:val="en-US" w:bidi="he-IL"/>
+        </w:rPr>
+        <w:t>ydbS</w:t>
+      </w:r>
+      <w:proofErr w:type="spellEnd"/>
+      <w:r>
+        <w:rPr>
+          <w:rFonts w:cs="Arial"/>
+          <w:lang w:val="en-US" w:bidi="he-IL"/>
+        </w:rPr>
+        <w:t>': 0.5094339622641509, '</w:t>
+      </w:r>
+      <w:proofErr w:type="spellStart"/>
+      <w:r>
+        <w:rPr>
+          <w:rFonts w:cs="Arial"/>
+          <w:lang w:val="en-US" w:bidi="he-IL"/>
+        </w:rPr>
+        <w:t>ydfS</w:t>
+      </w:r>
+      <w:proofErr w:type="spellEnd"/>
+      <w:r>
+        <w:rPr>
+          <w:rFonts w:cs="Arial"/>
+          <w:lang w:val="en-US" w:bidi="he-IL"/>
+        </w:rPr>
+        <w:t>': 0.4723404255319149, '</w:t>
+      </w:r>
+      <w:proofErr w:type="spellStart"/>
+      <w:r>
+        <w:rPr>
+          <w:rFonts w:cs="Arial"/>
+          <w:lang w:val="en-US" w:bidi="he-IL"/>
+        </w:rPr>
+        <w:t>ydbT</w:t>
+      </w:r>
+      <w:proofErr w:type="spellEnd"/>
+      <w:r>
+        <w:rPr>
+          <w:rFonts w:cs="Arial"/>
+          <w:lang w:val="en-US" w:bidi="he-IL"/>
+        </w:rPr>
+        <w:t>': 0.44421906693711966, '</w:t>
+      </w:r>
+      <w:proofErr w:type="spellStart"/>
+      <w:r>
+        <w:rPr>
+          <w:rFonts w:cs="Arial"/>
+          <w:lang w:val="en-US" w:bidi="he-IL"/>
+        </w:rPr>
+        <w:t>yshB</w:t>
+      </w:r>
+      <w:proofErr w:type="spellEnd"/>
+      <w:r>
+        <w:rPr>
+          <w:rFonts w:cs="Arial"/>
+          <w:lang w:val="en-US" w:bidi="he-IL"/>
+        </w:rPr>
+        <w:t>': 0.5706214689265536, '</w:t>
+      </w:r>
+      <w:proofErr w:type="spellStart"/>
+      <w:r>
+        <w:rPr>
+          <w:rFonts w:cs="Arial"/>
+          <w:lang w:val="en-US" w:bidi="he-IL"/>
+        </w:rPr>
+        <w:t>yxlG</w:t>
+      </w:r>
+      <w:proofErr w:type="spellEnd"/>
+      <w:r>
+        <w:rPr>
+          <w:rFonts w:cs="Arial"/>
+          <w:lang w:val="en-US" w:bidi="he-IL"/>
+        </w:rPr>
+        <w:t>': 0.5077519379844961, '</w:t>
+      </w:r>
+      <w:proofErr w:type="spellStart"/>
+      <w:r>
+        <w:rPr>
+          <w:rFonts w:cs="Arial"/>
+          <w:lang w:val="en-US" w:bidi="he-IL"/>
+        </w:rPr>
+        <w:t>ydfR</w:t>
+      </w:r>
+      <w:proofErr w:type="spellEnd"/>
+      <w:r>
+        <w:rPr>
+          <w:rFonts w:cs="Arial"/>
+          <w:lang w:val="en-US" w:bidi="he-IL"/>
+        </w:rPr>
+        <w:t xml:space="preserve">': </w:t>
+      </w:r>
+      <w:r>
+        <w:rPr>
+          <w:rFonts w:cs="Arial"/>
+          <w:lang w:val="en-US" w:bidi="he-IL"/>
+        </w:rPr>
+        <w:lastRenderedPageBreak/>
+        <w:t>0.4888888888888889, '</w:t>
+      </w:r>
+      <w:proofErr w:type="spellStart"/>
+      <w:r>
+        <w:rPr>
+          <w:rFonts w:cs="Arial"/>
+          <w:lang w:val="en-US" w:bidi="he-IL"/>
+        </w:rPr>
+        <w:t>yetF</w:t>
+      </w:r>
+      <w:proofErr w:type="spellEnd"/>
+      <w:r>
+        <w:rPr>
+          <w:rFonts w:cs="Arial"/>
+          <w:lang w:val="en-US" w:bidi="he-IL"/>
+        </w:rPr>
+        <w:t>': 0.42857142857142855, '</w:t>
+      </w:r>
+      <w:proofErr w:type="spellStart"/>
+      <w:r>
+        <w:rPr>
+          <w:rFonts w:cs="Arial"/>
+          <w:lang w:val="en-US" w:bidi="he-IL"/>
+        </w:rPr>
+        <w:t>yshE</w:t>
+      </w:r>
+      <w:proofErr w:type="spellEnd"/>
+      <w:r>
+        <w:rPr>
+          <w:rFonts w:cs="Arial"/>
+          <w:lang w:val="en-US" w:bidi="he-IL"/>
+        </w:rPr>
+        <w:t>': 0.4626865671641791, '</w:t>
+      </w:r>
+      <w:proofErr w:type="spellStart"/>
+      <w:r>
+        <w:rPr>
+          <w:rFonts w:cs="Arial"/>
+          <w:lang w:val="en-US" w:bidi="he-IL"/>
+        </w:rPr>
+        <w:t>ykjA</w:t>
+      </w:r>
+      <w:proofErr w:type="spellEnd"/>
+      <w:r>
+        <w:rPr>
+          <w:rFonts w:cs="Arial"/>
+          <w:lang w:val="en-US" w:bidi="he-IL"/>
+        </w:rPr>
+        <w:t>': 0.4732510288065844, '</w:t>
+      </w:r>
+      <w:proofErr w:type="spellStart"/>
+      <w:r>
+        <w:rPr>
+          <w:rFonts w:cs="Arial"/>
+          <w:lang w:val="en-US" w:bidi="he-IL"/>
+        </w:rPr>
+        <w:t>yoaK</w:t>
+      </w:r>
+      <w:proofErr w:type="spellEnd"/>
+      <w:r>
+        <w:rPr>
+          <w:rFonts w:cs="Arial"/>
+          <w:lang w:val="en-US" w:bidi="he-IL"/>
+        </w:rPr>
+        <w:t>': 0.5911111111111111, '</w:t>
+      </w:r>
+      <w:proofErr w:type="spellStart"/>
+      <w:r>
+        <w:rPr>
+          <w:rFonts w:cs="Arial"/>
+          <w:lang w:val="en-US" w:bidi="he-IL"/>
+        </w:rPr>
+        <w:t>ecfT</w:t>
+      </w:r>
+      <w:proofErr w:type="spellEnd"/>
+      <w:r>
+        <w:rPr>
+          <w:rFonts w:cs="Arial"/>
+          <w:lang w:val="en-US" w:bidi="he-IL"/>
+        </w:rPr>
+        <w:t>': 0.5622641509433962</w:t>
+      </w:r>
+      <w:r>
+        <w:rPr>
+          <w:rFonts w:cs="Arial"/>
+          <w:rtl/>
+          <w:lang w:val="en-US" w:bidi="he-IL"/>
+        </w:rPr>
+        <w:t>}</w:t>
+      </w:r>
+      <w:r>
+        <w:rPr>
+          <w:rFonts w:cs="Arial"/>
+          <w:rtl/>
+          <w:lang w:val="en-US" w:bidi="he-IL"/>
+        </w:rPr>
+        <w:tab/>
+      </w:r>
+    </w:p>
+    <w:p>
+      <w:pPr>
+        <w:bidi/>
+        <w:rPr>
+          <w:rFonts w:cs="Arial"/>
+          <w:rtl/>
+          <w:lang w:val="en-US" w:bidi="he-IL"/>
+        </w:rPr>
+      </w:pPr>
+      <w:r>
+        <w:rPr>
+          <w:rFonts w:cs="Arial" w:hint="cs"/>
+          <w:b/>
+          <w:bCs/>
+          <w:rtl/>
+          <w:lang w:val="en-US" w:bidi="he-IL"/>
+        </w:rPr>
+        <w:t>נספח חלק ב(ג)</w:t>
+      </w:r>
+      <w:r>
+        <w:rPr>
+          <w:rFonts w:cs="Arial"/>
+          <w:b/>
+          <w:bCs/>
+          <w:lang w:val="en-US" w:bidi="he-IL"/>
+        </w:rPr>
+        <w:br/>
+      </w:r>
+      <w:r>
+        <w:rPr>
+          <w:rFonts w:cs="Arial" w:hint="cs"/>
+          <w:rtl/>
+          <w:lang w:val="en-US" w:bidi="he-IL"/>
+        </w:rPr>
+        <w:t xml:space="preserve">מניסוח השאלה לא היה ברור האם הנתונים הרצויים הינם עבור המופעים של </w:t>
+      </w:r>
+      <w:r>
+        <w:rPr>
+          <w:rFonts w:cs="Arial" w:hint="cs"/>
+          <w:lang w:val="en-US" w:bidi="he-IL"/>
+        </w:rPr>
+        <w:t>GC</w:t>
+      </w:r>
+      <w:r>
+        <w:rPr>
+          <w:rFonts w:cs="Arial" w:hint="cs"/>
+          <w:rtl/>
+          <w:lang w:val="en-US" w:bidi="he-IL"/>
+        </w:rPr>
+        <w:t xml:space="preserve"> או עבור האורך של החלבונים. ולכן עשיתי את שניהם:</w:t>
+      </w:r>
+    </w:p>
+    <w:p>
+      <w:pPr>
+        <w:bidi/>
+        <w:rPr>
+          <w:rFonts w:cs="Arial"/>
+          <w:rtl/>
+          <w:lang w:val="en-US" w:bidi="he-IL"/>
+        </w:rPr>
+      </w:pPr>
+      <w:r>
+        <w:rPr>
+          <w:rFonts w:cs="Arial" w:hint="cs"/>
+          <w:rtl/>
+          <w:lang w:val="en-US" w:bidi="he-IL"/>
+        </w:rPr>
+        <w:t>עבור האורכים:</w:t>
+      </w:r>
+      <w:r>
+        <w:rPr>
+          <w:noProof/>
+        </w:rPr>
+        <w:drawing>
+          <wp:inline distT="0" distB="0" distL="0" distR="0" wp14:anchorId="2C2CDF38" wp14:editId="634BD105">
+            <wp:extent cx="5760720" cy="2727325"/>
+            <wp:effectExtent l="0" t="0" r="0" b="0"/>
+            <wp:docPr id="3" name="Picture 3" descr="Graphical user interface, chart, histogram&#10;&#10;Description automatically generated"/>
+            <wp:cNvGraphicFramePr>
+              <a:graphicFrameLocks xmlns:a="http://schemas.openxmlformats.org/drawingml/2006/main" noChangeAspect="1"/>
+            </wp:cNvGraphicFramePr>
+            <a:graphic xmlns:a="http://schemas.openxmlformats.org/drawingml/2006/main">
+              <a:graphicData uri="http://schemas.openxmlformats.org/drawingml/2006/picture">
+                <pic:pic xmlns:pic="http://schemas.openxmlformats.org/drawingml/2006/picture">
+                  <pic:nvPicPr>
+                    <pic:cNvPr id="3" name="Picture 3" descr="Graphical user interface, chart, histogram&#10;&#10;Description automatically generated"/>
+                    <pic:cNvPicPr/>
+                  </pic:nvPicPr>
+                  <pic:blipFill>
+                    <a:blip r:embed="rId6"/>
+                    <a:stretch>
+                      <a:fillRect/>
+                    </a:stretch>
+                  </pic:blipFill>
+                  <pic:spPr>
+                    <a:xfrm>
+                      <a:off x="0" y="0"/>
+                      <a:ext cx="5760720" cy="2727325"/>
+                    </a:xfrm>
+                    <a:prstGeom prst="rect">
+                      <a:avLst/>
+                    </a:prstGeom>
+                  </pic:spPr>
+                </pic:pic>
+              </a:graphicData>
+            </a:graphic>
+          </wp:inline>
+        </w:drawing>
+      </w:r>
+    </w:p>
+    <w:p>
+      <w:pPr>
+        <w:bidi/>
+        <w:rPr>
+          <w:rFonts w:cs="Arial"/>
+          <w:rtl/>
+          <w:lang w:val="en-US" w:bidi="he-IL"/>
+        </w:rPr>
+      </w:pPr>
+      <w:r>
+        <w:rPr>
+          <w:rFonts w:cs="Arial" w:hint="cs"/>
+          <w:rtl/>
+          <w:lang w:val="en-US" w:bidi="he-IL"/>
+        </w:rPr>
+        <w:t xml:space="preserve">עבור ה </w:t>
+      </w:r>
+      <w:r>
+        <w:rPr>
+          <w:rFonts w:cs="Arial" w:hint="cs"/>
+          <w:lang w:val="en-US" w:bidi="he-IL"/>
+        </w:rPr>
+        <w:t>GC</w:t>
+      </w:r>
+      <w:r>
+        <w:rPr>
+          <w:rFonts w:cs="Arial" w:hint="cs"/>
+          <w:rtl/>
+          <w:lang w:val="en-US" w:bidi="he-IL"/>
+        </w:rPr>
+        <w:t>:</w:t>
+      </w:r>
+      <w:r>
+        <w:rPr>
+          <w:rFonts w:cs="Arial"/>
+          <w:rtl/>
+          <w:lang w:val="en-US" w:bidi="he-IL"/>
+        </w:rPr>
+        <w:br/>
+      </w:r>
+      <w:r>
+        <w:rPr>
+          <w:noProof/>
+        </w:rPr>
+        <w:drawing>
+          <wp:inline distT="0" distB="0" distL="0" distR="0" wp14:anchorId="0C43477A" wp14:editId="5626F0A5">
+            <wp:extent cx="5760720" cy="2832735"/>
+            <wp:effectExtent l="0" t="0" r="0" b="5715"/>
+            <wp:docPr id="4" name="Picture 4" descr="Chart, bar chart&#10;&#10;Description automatically generated"/>
+            <wp:cNvGraphicFramePr>
+              <a:graphicFrameLocks xmlns:a="http://schemas.openxmlformats.org/drawingml/2006/main" noChangeAspect="1"/>
+            </wp:cNvGraphicFramePr>
+            <a:graphic xmlns:a="http://schemas.openxmlformats.org/drawingml/2006/main">
+              <a:graphicData uri="http://schemas.openxmlformats.org/drawingml/2006/picture">
+                <pic:pic xmlns:pic="http://schemas.openxmlformats.org/drawingml/2006/picture">
+                  <pic:nvPicPr>
+                    <pic:cNvPr id="4" name="Picture 4" descr="Chart, bar chart&#10;&#10;Description automatically generated"/>
+                    <pic:cNvPicPr/>
+                  </pic:nvPicPr>
+                  <pic:blipFill>
+                    <a:blip r:embed="rId7"/>
+                    <a:stretch>
+                      <a:fillRect/>
+                    </a:stretch>
+                  </pic:blipFill>
+                  <pic:spPr>
+                    <a:xfrm>
+                      <a:off x="0" y="0"/>
+                      <a:ext cx="5760720" cy="2832735"/>
+                    </a:xfrm>
+                    <a:prstGeom prst="rect">
+                      <a:avLst/>
+                    </a:prstGeom>
+                  </pic:spPr>
+                </pic:pic>
+              </a:graphicData>
+            </a:graphic>
+          </wp:inline>
+        </w:drawing>
+      </w:r>
+      <w:r>
+        <w:rPr>
+          <w:rFonts w:cs="Arial"/>
+          <w:rtl/>
+          <w:lang w:val="en-US" w:bidi="he-IL"/>
+        </w:rPr>
+        <w:br/>
+      </w:r>
+      <w:r>
+        <w:rPr>
+          <w:rFonts w:cs="Arial" w:hint="cs"/>
+          <w:rtl/>
+          <w:lang w:val="en-US" w:bidi="he-IL"/>
+        </w:rPr>
+        <w:t>נתונים נוספים:</w:t>
+      </w:r>
+    </w:p>
+    <w:tbl>
+      <w:tblPr>
+        <w:tblStyle w:val="TableGrid"/>
+        <w:bidiVisual/>
+        <w:tblW w:w="0" w:type="auto"/>
+        <w:tblBorders>
+          <w:top w:val="none" w:sz="0" w:space="0" w:color="auto"/>
+          <w:left w:val="none" w:sz="0" w:space="0" w:color="auto"/>
+          <w:bottom w:val="none" w:sz="0" w:space="0" w:color="auto"/>
+          <w:right w:val="none" w:sz="0" w:space="0" w:color="auto"/>
+          <w:insideH w:val="none" w:sz="0" w:space="0" w:color="auto"/>
+          <w:insideV w:val="none" w:sz="0" w:space="0" w:color="auto"/>
+        </w:tblBorders>
+        <w:tblLook w:val="04A0" w:firstRow="1" w:lastRow="0" w:firstColumn="1" w:lastColumn="0" w:noHBand="0" w:noVBand="1"/>
+      </w:tblPr>
+      <w:tblGrid>
+        <w:gridCol w:w="4644"/>
+        <w:gridCol w:w="4644"/>
+      </w:tblGrid>
+      <w:tr>
+        <w:tc>
+          <w:tcPr>
+            <w:tcW w:w="4644" w:type="dxa"/>
+          </w:tcPr>
+          <w:p>
+            <w:pPr>
+              <w:bidi/>
+              <w:rPr>
+                <w:rFonts w:cs="Arial" w:hint="cs"/>
+                <w:rtl/>
+                <w:lang w:val="en-US" w:bidi="he-IL"/>
+              </w:rPr>
+            </w:pPr>
+            <w:r>
+              <w:rPr>
+                <w:noProof/>
+              </w:rPr>
+              <w:drawing>
+                <wp:inline distT="0" distB="0" distL="0" distR="0" wp14:anchorId="15782211" wp14:editId="3CBFA6C4">
+                  <wp:extent cx="2552700" cy="1162050"/>
+                  <wp:effectExtent l="0" t="0" r="0" b="0"/>
+                  <wp:docPr id="6" name="Picture 6"/>
+                  <wp:cNvGraphicFramePr>
+                    <a:graphicFrameLocks xmlns:a="http://schemas.openxmlformats.org/drawingml/2006/main" noChangeAspect="1"/>
+                  </wp:cNvGraphicFramePr>
+                  <a:graphic xmlns:a="http://schemas.openxmlformats.org/drawingml/2006/main">
+                    <a:graphicData uri="http://schemas.openxmlformats.org/drawingml/2006/picture">
+                      <pic:pic xmlns:pic="http://schemas.openxmlformats.org/drawingml/2006/picture">
+                        <pic:nvPicPr>
+                          <pic:cNvPr id="1" name=""/>
+                          <pic:cNvPicPr/>
+                        </pic:nvPicPr>
+                        <pic:blipFill>
+                          <a:blip r:embed="rId8"/>
+                          <a:stretch>
+                            <a:fillRect/>
+                          </a:stretch>
+                        </pic:blipFill>
+                        <pic:spPr>
+                          <a:xfrm>
+                            <a:off x="0" y="0"/>
+                            <a:ext cx="2552700" cy="1162050"/>
+                          </a:xfrm>
+                          <a:prstGeom prst="rect">
+                            <a:avLst/>
+                          </a:prstGeom>
+                        </pic:spPr>
+                      </pic:pic>
+                    </a:graphicData>
+                  </a:graphic>
+                </wp:inline>
+              </w:drawing>
+            </w:r>
+          </w:p>
+        </w:tc>
+        <w:tc>
+          <w:tcPr>
+            <w:tcW w:w="4644" w:type="dxa"/>
+          </w:tcPr>
+          <w:p>
+            <w:pPr>
+              <w:bidi/>
+              <w:rPr>
+                <w:rFonts w:cs="Arial" w:hint="cs"/>
+                <w:rtl/>
+                <w:lang w:val="en-US" w:bidi="he-IL"/>
+              </w:rPr>
+            </w:pPr>
+            <w:r>
+              <w:rPr>
+                <w:noProof/>
+              </w:rPr>
+              <w:drawing>
+                <wp:inline distT="0" distB="0" distL="0" distR="0" wp14:anchorId="31D6F928" wp14:editId="1F213339">
+                  <wp:extent cx="2447925" cy="1190625"/>
+                  <wp:effectExtent l="0" t="0" r="9525" b="9525"/>
+                  <wp:docPr id="7" name="Picture 7"/>
+                  <wp:cNvGraphicFramePr>
+                    <a:graphicFrameLocks xmlns:a="http://schemas.openxmlformats.org/drawingml/2006/main" noChangeAspect="1"/>
+                  </wp:cNvGraphicFramePr>
+                  <a:graphic xmlns:a="http://schemas.openxmlformats.org/drawingml/2006/main">
+                    <a:graphicData uri="http://schemas.openxmlformats.org/drawingml/2006/picture">
+                      <pic:pic xmlns:pic="http://schemas.openxmlformats.org/drawingml/2006/picture">
+                        <pic:nvPicPr>
+                          <pic:cNvPr id="1" name=""/>
+                          <pic:cNvPicPr/>
+                        </pic:nvPicPr>
+                        <pic:blipFill>
+                          <a:blip r:embed="rId9"/>
+                          <a:stretch>
+                            <a:fillRect/>
+                          </a:stretch>
+                        </pic:blipFill>
+                        <pic:spPr>
+                          <a:xfrm>
+                            <a:off x="0" y="0"/>
+                            <a:ext cx="2447925" cy="1190625"/>
+                          </a:xfrm>
+                          <a:prstGeom prst="rect">
+                            <a:avLst/>
+                          </a:prstGeom>
+                        </pic:spPr>
+                      </pic:pic>
+                    </a:graphicData>
+                  </a:graphic>
+                </wp:inline>
+              </w:drawing>
+            </w:r>
+          </w:p>
+        </w:tc>
+      </w:tr>
+    </w:tbl>
+    <w:p>
+      <w:pPr>
+        <w:bidi/>
+        <w:rPr>
+          <w:rFonts w:cs="Arial" w:hint="cs"/>
+          <w:rtl/>
+          <w:lang w:val="en-US" w:bidi="he-IL"/>
+        </w:rPr>
+      </w:pPr>
     </w:p>
     <w:sectPr>
       <w:pgSz w:w="11906" w:h="16838"/>

</xml_diff>